<commit_message>
Se agregan ejercicios de tarea clase 34
</commit_message>
<xml_diff>
--- a/8.-Diagramas/Casa_de_uso.docx
+++ b/8.-Diagramas/Casa_de_uso.docx
@@ -43,10 +43,7 @@
     <w:p/>
     <w:p>
       <w:r>
-        <w:t>Socio</w:t>
-      </w:r>
-      <w:r>
-        <w:t xml:space="preserve">:    </w:t>
+        <w:t xml:space="preserve">Socio:    </w:t>
       </w:r>
       <w:r>
         <w:tab/>
@@ -58,28 +55,19 @@
         <w:jc w:val="both"/>
       </w:pPr>
       <w:r>
-        <w:t>Casos de uso</w:t>
-      </w:r>
-      <w:r>
-        <w:t>:</w:t>
-      </w:r>
-      <w:r>
-        <w:tab/>
-        <w:t>Alta socio, Baja socio, Edita socio, Arriendo película, Devuelve película, Ingres</w:t>
-      </w:r>
-      <w:r>
-        <w:t xml:space="preserve">o      </w:t>
-      </w:r>
-    </w:p>
-    <w:p>
-      <w:pPr>
-        <w:jc w:val="both"/>
-      </w:pPr>
-      <w:r>
-        <w:t xml:space="preserve">                             </w:t>
-      </w:r>
-      <w:r>
-        <w:t>cuenta socio.</w:t>
+        <w:t>Casos de uso:</w:t>
+      </w:r>
+      <w:r>
+        <w:tab/>
+        <w:t xml:space="preserve">Alta socio, Baja socio, Edita socio, Arriendo película, Devuelve película, Ingreso      </w:t>
+      </w:r>
+    </w:p>
+    <w:p>
+      <w:pPr>
+        <w:jc w:val="both"/>
+      </w:pPr>
+      <w:r>
+        <w:t xml:space="preserve">                             cuenta socio.</w:t>
       </w:r>
     </w:p>
     <w:p>
@@ -458,7 +446,13 @@
         <w:tab/>
       </w:r>
       <w:r>
-        <w:t>Préstamos, devoluciones, Mantención de libros</w:t>
+        <w:t xml:space="preserve">Préstamos, </w:t>
+      </w:r>
+      <w:r>
+        <w:t>D</w:t>
+      </w:r>
+      <w:r>
+        <w:t>evoluciones, Mantención de libros</w:t>
       </w:r>
       <w:r>
         <w:t>.</w:t>
@@ -489,6 +483,9 @@
       </w:pPr>
     </w:p>
     <w:p>
+      <w:pPr>
+        <w:jc w:val="both"/>
+      </w:pPr>
       <w:r>
         <w:rPr>
           <w:b/>
@@ -502,8 +499,14 @@
       <w:r>
         <w:tab/>
       </w:r>
-    </w:p>
-    <w:p>
+      <w:r>
+        <w:t>Estudiante revisa el sistema para consultar libros.</w:t>
+      </w:r>
+    </w:p>
+    <w:p>
+      <w:pPr>
+        <w:jc w:val="both"/>
+      </w:pPr>
       <w:r>
         <w:rPr>
           <w:b/>
@@ -517,8 +520,14 @@
       <w:r>
         <w:tab/>
       </w:r>
-    </w:p>
-    <w:p>
+      <w:r>
+        <w:t>Sistema permite realizar búsqueda por nombre de autor.</w:t>
+      </w:r>
+    </w:p>
+    <w:p>
+      <w:pPr>
+        <w:jc w:val="both"/>
+      </w:pPr>
       <w:r>
         <w:rPr>
           <w:b/>
@@ -532,8 +541,20 @@
       <w:r>
         <w:tab/>
       </w:r>
-    </w:p>
-    <w:p>
+      <w:r>
+        <w:t xml:space="preserve">Sistema permite realizar búsqueda por </w:t>
+      </w:r>
+      <w:r>
+        <w:t>título de cada libro</w:t>
+      </w:r>
+      <w:r>
+        <w:t>.</w:t>
+      </w:r>
+    </w:p>
+    <w:p>
+      <w:pPr>
+        <w:jc w:val="both"/>
+      </w:pPr>
       <w:r>
         <w:rPr>
           <w:b/>
@@ -544,8 +565,31 @@
       <w:r>
         <w:t xml:space="preserve">: </w:t>
       </w:r>
-    </w:p>
-    <w:p>
+      <w:r>
+        <w:t xml:space="preserve"> </w:t>
+      </w:r>
+      <w:r>
+        <w:tab/>
+        <w:t>Encargado gestiona el prestamos de libros, puede prestar a estudiantes y a</w:t>
+      </w:r>
+    </w:p>
+    <w:p>
+      <w:pPr>
+        <w:ind w:left="708"/>
+        <w:jc w:val="both"/>
+      </w:pPr>
+      <w:r>
+        <w:t xml:space="preserve">         </w:t>
+      </w:r>
+      <w:r>
+        <w:tab/>
+        <w:t>investigadores.</w:t>
+      </w:r>
+    </w:p>
+    <w:p>
+      <w:pPr>
+        <w:jc w:val="both"/>
+      </w:pPr>
       <w:r>
         <w:rPr>
           <w:b/>
@@ -556,41 +600,72 @@
       <w:r>
         <w:t xml:space="preserve">: </w:t>
       </w:r>
-    </w:p>
-    <w:p>
-      <w:r>
-        <w:rPr>
-          <w:b/>
-          <w:bCs/>
-        </w:rPr>
-        <w:t>Pr</w:t>
-      </w:r>
-      <w:r>
-        <w:rPr>
-          <w:b/>
-          <w:bCs/>
-        </w:rPr>
-        <w:t>é</w:t>
-      </w:r>
-      <w:r>
-        <w:rPr>
-          <w:b/>
-          <w:bCs/>
-        </w:rPr>
-        <w:t xml:space="preserve">stamos </w:t>
-      </w:r>
-      <w:r>
-        <w:rPr>
-          <w:b/>
-          <w:bCs/>
-        </w:rPr>
-        <w:t>investigadores</w:t>
+      <w:r>
+        <w:t xml:space="preserve"> Encargado ingresa datos del libro y agrega el préstamo al estudiante</w:t>
+      </w:r>
+    </w:p>
+    <w:p>
+      <w:pPr>
+        <w:ind w:left="1416" w:firstLine="708"/>
+        <w:jc w:val="both"/>
+      </w:pPr>
+      <w:r>
+        <w:t xml:space="preserve">  previamente identificado.</w:t>
+      </w:r>
+    </w:p>
+    <w:p>
+      <w:pPr>
+        <w:ind w:left="1416" w:firstLine="708"/>
+        <w:jc w:val="both"/>
+      </w:pPr>
+    </w:p>
+    <w:p>
+      <w:pPr>
+        <w:jc w:val="both"/>
+      </w:pPr>
+      <w:r>
+        <w:rPr>
+          <w:b/>
+          <w:bCs/>
+        </w:rPr>
+        <w:lastRenderedPageBreak/>
+        <w:t>Préstamos investigadores</w:t>
       </w:r>
       <w:r>
         <w:t xml:space="preserve">: </w:t>
       </w:r>
-    </w:p>
-    <w:p>
+      <w:r>
+        <w:t xml:space="preserve">Encargado ingresa datos del libro y agrega el </w:t>
+      </w:r>
+      <w:r>
+        <w:t>préstamo</w:t>
+      </w:r>
+      <w:r>
+        <w:t xml:space="preserve"> al </w:t>
+      </w:r>
+      <w:r>
+        <w:t>investigador</w:t>
+      </w:r>
+    </w:p>
+    <w:p>
+      <w:pPr>
+        <w:ind w:left="1416" w:firstLine="708"/>
+        <w:jc w:val="both"/>
+      </w:pPr>
+      <w:r>
+        <w:t xml:space="preserve"> </w:t>
+      </w:r>
+      <w:r>
+        <w:t xml:space="preserve">      </w:t>
+      </w:r>
+      <w:r>
+        <w:t>previamente identificado.</w:t>
+      </w:r>
+    </w:p>
+    <w:p>
+      <w:pPr>
+        <w:jc w:val="both"/>
+      </w:pPr>
       <w:r>
         <w:rPr>
           <w:b/>
@@ -601,6 +676,47 @@
       <w:r>
         <w:t xml:space="preserve">: </w:t>
       </w:r>
+      <w:r>
+        <w:t xml:space="preserve"> </w:t>
+      </w:r>
+      <w:r>
+        <w:tab/>
+        <w:t xml:space="preserve">       </w:t>
+      </w:r>
+      <w:r>
+        <w:t xml:space="preserve">Permite gestionar las fechas de préstamos de los libros. </w:t>
+      </w:r>
+    </w:p>
+    <w:p>
+      <w:pPr>
+        <w:jc w:val="both"/>
+      </w:pPr>
+      <w:r>
+        <w:rPr>
+          <w:b/>
+          <w:bCs/>
+        </w:rPr>
+        <w:t>Devoluciones</w:t>
+      </w:r>
+      <w:r>
+        <w:t xml:space="preserve">: </w:t>
+      </w:r>
+      <w:r>
+        <w:tab/>
+      </w:r>
+      <w:r>
+        <w:tab/>
+        <w:t xml:space="preserve">       Sistema permite gestionar las devoluciones, actualizando stock de libro   </w:t>
+      </w:r>
+    </w:p>
+    <w:p>
+      <w:pPr>
+        <w:ind w:left="2124"/>
+        <w:jc w:val="both"/>
+      </w:pPr>
+      <w:r>
+        <w:t xml:space="preserve">       y fechas de devolución.</w:t>
+      </w:r>
     </w:p>
     <w:p>
       <w:r>
@@ -613,19 +729,45 @@
       <w:r>
         <w:t xml:space="preserve">: </w:t>
       </w:r>
-    </w:p>
-    <w:p>
-      <w:r>
-        <w:rPr>
-          <w:b/>
-          <w:bCs/>
-        </w:rPr>
-        <w:lastRenderedPageBreak/>
+      <w:r>
+        <w:t xml:space="preserve"> </w:t>
+      </w:r>
+      <w:r>
+        <w:t xml:space="preserve">Permite gestionar </w:t>
+      </w:r>
+      <w:r>
+        <w:t xml:space="preserve">las diferentes opciones </w:t>
+      </w:r>
+      <w:r>
+        <w:t xml:space="preserve">para el manejo de </w:t>
+      </w:r>
+    </w:p>
+    <w:p>
+      <w:pPr>
+        <w:ind w:left="2124" w:firstLine="708"/>
+      </w:pPr>
+      <w:r>
+        <w:t xml:space="preserve">  usuarios</w:t>
+      </w:r>
+      <w:r>
+        <w:t>.</w:t>
+      </w:r>
+    </w:p>
+    <w:p>
+      <w:r>
+        <w:rPr>
+          <w:b/>
+          <w:bCs/>
+        </w:rPr>
         <w:t>Gestión de usuarios</w:t>
       </w:r>
       <w:r>
         <w:t xml:space="preserve">: </w:t>
       </w:r>
+      <w:r>
+        <w:tab/>
+        <w:t xml:space="preserve">        Permite agregar usuarios, ya se estudiantes o investigadores.</w:t>
+      </w:r>
     </w:p>
     <w:p>
       <w:r>
@@ -638,6 +780,23 @@
       <w:r>
         <w:t xml:space="preserve">: </w:t>
       </w:r>
+      <w:r>
+        <w:t xml:space="preserve">                </w:t>
+      </w:r>
+      <w:r>
+        <w:t>Permite agregar</w:t>
+      </w:r>
+      <w:r>
+        <w:t xml:space="preserve">/modificar los menús desplegables para cada usuario </w:t>
+      </w:r>
+    </w:p>
+    <w:p>
+      <w:pPr>
+        <w:ind w:left="2124"/>
+      </w:pPr>
+      <w:r>
+        <w:t xml:space="preserve">         del sistema.</w:t>
+      </w:r>
     </w:p>
     <w:p>
       <w:r>
@@ -650,6 +809,18 @@
       <w:r>
         <w:t xml:space="preserve">: </w:t>
       </w:r>
+      <w:r>
+        <w:t xml:space="preserve"> </w:t>
+      </w:r>
+      <w:r>
+        <w:t xml:space="preserve">Permite </w:t>
+      </w:r>
+      <w:r>
+        <w:t>gestionar la salida de datos</w:t>
+      </w:r>
+      <w:r>
+        <w:t xml:space="preserve"> del sistema.</w:t>
+      </w:r>
     </w:p>
     <w:p>
       <w:r>
@@ -662,6 +833,18 @@
       <w:r>
         <w:t>:</w:t>
       </w:r>
+      <w:r>
+        <w:t xml:space="preserve"> </w:t>
+      </w:r>
+      <w:r>
+        <w:t xml:space="preserve">Permite gestionar la </w:t>
+      </w:r>
+      <w:r>
+        <w:t>entrada</w:t>
+      </w:r>
+      <w:r>
+        <w:t xml:space="preserve"> de datos del sistema.</w:t>
+      </w:r>
     </w:p>
     <w:p>
       <w:r>
@@ -674,14 +857,20 @@
       <w:r>
         <w:t>:</w:t>
       </w:r>
-    </w:p>
-    <w:p>
-      <w:pPr>
-        <w:rPr>
-          <w:b/>
-          <w:bCs/>
-        </w:rPr>
-      </w:pPr>
+      <w:r>
+        <w:t xml:space="preserve">        </w:t>
+      </w:r>
+      <w:r>
+        <w:t xml:space="preserve">Permite gestionar </w:t>
+      </w:r>
+      <w:r>
+        <w:t>los tipos de usuarios que harán uso del sistema</w:t>
+      </w:r>
+      <w:r>
+        <w:t>.</w:t>
+      </w:r>
+    </w:p>
+    <w:p>
       <w:r>
         <w:rPr>
           <w:b/>
@@ -689,14 +878,24 @@
         </w:rPr>
         <w:t>Gestión validación de lector:</w:t>
       </w:r>
-    </w:p>
-    <w:p>
-      <w:pPr>
-        <w:rPr>
-          <w:b/>
-          <w:bCs/>
-        </w:rPr>
-      </w:pPr>
+      <w:r>
+        <w:rPr>
+          <w:b/>
+          <w:bCs/>
+        </w:rPr>
+        <w:t xml:space="preserve"> </w:t>
+      </w:r>
+      <w:r>
+        <w:t xml:space="preserve">Permite gestionar </w:t>
+      </w:r>
+      <w:r>
+        <w:t>el validador de documentos de identificación</w:t>
+      </w:r>
+      <w:r>
+        <w:t>.</w:t>
+      </w:r>
+    </w:p>
+    <w:p>
       <w:r>
         <w:rPr>
           <w:b/>
@@ -704,14 +903,25 @@
         </w:rPr>
         <w:t>Mantención de libros:</w:t>
       </w:r>
-    </w:p>
-    <w:p>
-      <w:pPr>
-        <w:rPr>
-          <w:b/>
-          <w:bCs/>
-        </w:rPr>
-      </w:pPr>
+      <w:r>
+        <w:rPr>
+          <w:b/>
+          <w:bCs/>
+        </w:rPr>
+        <w:t xml:space="preserve"> </w:t>
+      </w:r>
+      <w:r>
+        <w:rPr>
+          <w:b/>
+          <w:bCs/>
+        </w:rPr>
+        <w:tab/>
+      </w:r>
+      <w:r>
+        <w:t>Permite gestionar la mantención de los libros que están en sistema.</w:t>
+      </w:r>
+    </w:p>
+    <w:p>
       <w:r>
         <w:rPr>
           <w:b/>
@@ -719,14 +929,25 @@
         </w:rPr>
         <w:t>Altas y bajas de libros:</w:t>
       </w:r>
-    </w:p>
-    <w:p>
-      <w:pPr>
-        <w:rPr>
-          <w:b/>
-          <w:bCs/>
-        </w:rPr>
-      </w:pPr>
+      <w:r>
+        <w:rPr>
+          <w:b/>
+          <w:bCs/>
+        </w:rPr>
+        <w:t xml:space="preserve"> </w:t>
+      </w:r>
+      <w:r>
+        <w:rPr>
+          <w:b/>
+          <w:bCs/>
+        </w:rPr>
+        <w:t xml:space="preserve"> </w:t>
+      </w:r>
+      <w:r>
+        <w:t>Gestión de las altas y bajas de cada libro</w:t>
+      </w:r>
+    </w:p>
+    <w:p>
       <w:r>
         <w:rPr>
           <w:b/>
@@ -734,6 +955,23 @@
         </w:rPr>
         <w:t>Clasificación de libros:</w:t>
       </w:r>
+      <w:r>
+        <w:rPr>
+          <w:b/>
+          <w:bCs/>
+        </w:rPr>
+        <w:t xml:space="preserve"> </w:t>
+      </w:r>
+      <w:r>
+        <w:rPr>
+          <w:b/>
+          <w:bCs/>
+        </w:rPr>
+        <w:t xml:space="preserve"> </w:t>
+      </w:r>
+      <w:r>
+        <w:t>Sistema permite realizar la clasificación de los libros.</w:t>
+      </w:r>
     </w:p>
     <w:p>
       <w:pPr>
@@ -749,14 +987,28 @@
         </w:rPr>
         <w:t>Retiro de libros:</w:t>
       </w:r>
-    </w:p>
-    <w:p>
-      <w:pPr>
-        <w:rPr>
-          <w:b/>
-          <w:bCs/>
-        </w:rPr>
-      </w:pPr>
+      <w:r>
+        <w:rPr>
+          <w:b/>
+          <w:bCs/>
+        </w:rPr>
+        <w:t xml:space="preserve"> </w:t>
+      </w:r>
+      <w:r>
+        <w:rPr>
+          <w:b/>
+          <w:bCs/>
+        </w:rPr>
+        <w:t xml:space="preserve">             </w:t>
+      </w:r>
+      <w:r>
+        <w:t>Sistema permite gestiona el retiro de libros</w:t>
+      </w:r>
+      <w:r>
+        <w:t>.</w:t>
+      </w:r>
+    </w:p>
+    <w:p>
       <w:r>
         <w:rPr>
           <w:b/>
@@ -764,31 +1016,17 @@
         </w:rPr>
         <w:t>Gestión de plazo de devolución:</w:t>
       </w:r>
-    </w:p>
-    <w:p/>
-    <w:p/>
-    <w:p/>
-    <w:p/>
-    <w:p/>
-    <w:p/>
-    <w:p/>
-    <w:p/>
-    <w:p/>
-    <w:p/>
-    <w:p/>
-    <w:p/>
-    <w:p/>
-    <w:p/>
-    <w:p/>
-    <w:p/>
-    <w:p/>
-    <w:p/>
-    <w:p/>
-    <w:p/>
-    <w:p/>
-    <w:p/>
-    <w:p/>
-    <w:p/>
+      <w:r>
+        <w:rPr>
+          <w:b/>
+          <w:bCs/>
+        </w:rPr>
+        <w:t xml:space="preserve"> </w:t>
+      </w:r>
+      <w:r>
+        <w:t>Gestión de plazo para devolución de libros, según tipo de usuario.</w:t>
+      </w:r>
+    </w:p>
     <w:p/>
     <w:p/>
     <w:sectPr>
@@ -799,6 +1037,56 @@
     </w:sectPr>
   </w:body>
 </w:document>
+</file>
+
+<file path=word/endnotes.xml><?xml version="1.0" encoding="utf-8"?>
+<w:endnotes xmlns:wpc="http://schemas.microsoft.com/office/word/2010/wordprocessingCanvas" xmlns:cx="http://schemas.microsoft.com/office/drawing/2014/chartex" xmlns:cx1="http://schemas.microsoft.com/office/drawing/2015/9/8/chartex" xmlns:cx2="http://schemas.microsoft.com/office/drawing/2015/10/21/chartex" xmlns:cx3="http://schemas.microsoft.com/office/drawing/2016/5/9/chartex" xmlns:cx4="http://schemas.microsoft.com/office/drawing/2016/5/10/chartex" xmlns:cx5="http://schemas.microsoft.com/office/drawing/2016/5/11/chartex" xmlns:cx6="http://schemas.microsoft.com/office/drawing/2016/5/12/chartex" xmlns:cx7="http://schemas.microsoft.com/office/drawing/2016/5/13/chartex" xmlns:cx8="http://schemas.microsoft.com/office/drawing/2016/5/14/chartex" xmlns:mc="http://schemas.openxmlformats.org/markup-compatibility/2006" xmlns:aink="http://schemas.microsoft.com/office/drawing/2016/ink" xmlns:am3d="http://schemas.microsoft.com/office/drawing/2017/model3d" xmlns:o="urn:schemas-microsoft-com:office:office" xmlns:r="http://schemas.openxmlformats.org/officeDocument/2006/relationships" xmlns:m="http://schemas.openxmlformats.org/officeDocument/2006/math" xmlns:v="urn:schemas-microsoft-com:vml" xmlns:wp14="http://schemas.microsoft.com/office/word/2010/wordprocessingDrawing" xmlns:wp="http://schemas.openxmlformats.org/drawingml/2006/wordprocessingDrawing" xmlns:w10="urn:schemas-microsoft-com:office:word" xmlns:w="http://schemas.openxmlformats.org/wordprocessingml/2006/main" xmlns:w14="http://schemas.microsoft.com/office/word/2010/wordml" xmlns:w15="http://schemas.microsoft.com/office/word/2012/wordml" xmlns:w16cex="http://schemas.microsoft.com/office/word/2018/wordml/cex" xmlns:w16cid="http://schemas.microsoft.com/office/word/2016/wordml/cid" xmlns:w16="http://schemas.microsoft.com/office/word/2018/wordml" xmlns:w16sdtdh="http://schemas.microsoft.com/office/word/2020/wordml/sdtdatahash" xmlns:w16se="http://schemas.microsoft.com/office/word/2015/wordml/symex" xmlns:wpg="http://schemas.microsoft.com/office/word/2010/wordprocessingGroup" xmlns:wpi="http://schemas.microsoft.com/office/word/2010/wordprocessingInk" xmlns:wne="http://schemas.microsoft.com/office/word/2006/wordml" xmlns:wps="http://schemas.microsoft.com/office/word/2010/wordprocessingShape" mc:Ignorable="w14 w15 w16se w16cid w16 w16cex w16sdtdh wp14">
+  <w:endnote w:type="separator" w:id="-1">
+    <w:p>
+      <w:pPr>
+        <w:spacing w:after="0" w:line="240" w:lineRule="auto"/>
+      </w:pPr>
+      <w:r>
+        <w:separator/>
+      </w:r>
+    </w:p>
+  </w:endnote>
+  <w:endnote w:type="continuationSeparator" w:id="0">
+    <w:p>
+      <w:pPr>
+        <w:spacing w:after="0" w:line="240" w:lineRule="auto"/>
+      </w:pPr>
+      <w:r>
+        <w:continuationSeparator/>
+      </w:r>
+    </w:p>
+  </w:endnote>
+</w:endnotes>
+</file>
+
+<file path=word/footnotes.xml><?xml version="1.0" encoding="utf-8"?>
+<w:footnotes xmlns:wpc="http://schemas.microsoft.com/office/word/2010/wordprocessingCanvas" xmlns:cx="http://schemas.microsoft.com/office/drawing/2014/chartex" xmlns:cx1="http://schemas.microsoft.com/office/drawing/2015/9/8/chartex" xmlns:cx2="http://schemas.microsoft.com/office/drawing/2015/10/21/chartex" xmlns:cx3="http://schemas.microsoft.com/office/drawing/2016/5/9/chartex" xmlns:cx4="http://schemas.microsoft.com/office/drawing/2016/5/10/chartex" xmlns:cx5="http://schemas.microsoft.com/office/drawing/2016/5/11/chartex" xmlns:cx6="http://schemas.microsoft.com/office/drawing/2016/5/12/chartex" xmlns:cx7="http://schemas.microsoft.com/office/drawing/2016/5/13/chartex" xmlns:cx8="http://schemas.microsoft.com/office/drawing/2016/5/14/chartex" xmlns:mc="http://schemas.openxmlformats.org/markup-compatibility/2006" xmlns:aink="http://schemas.microsoft.com/office/drawing/2016/ink" xmlns:am3d="http://schemas.microsoft.com/office/drawing/2017/model3d" xmlns:o="urn:schemas-microsoft-com:office:office" xmlns:r="http://schemas.openxmlformats.org/officeDocument/2006/relationships" xmlns:m="http://schemas.openxmlformats.org/officeDocument/2006/math" xmlns:v="urn:schemas-microsoft-com:vml" xmlns:wp14="http://schemas.microsoft.com/office/word/2010/wordprocessingDrawing" xmlns:wp="http://schemas.openxmlformats.org/drawingml/2006/wordprocessingDrawing" xmlns:w10="urn:schemas-microsoft-com:office:word" xmlns:w="http://schemas.openxmlformats.org/wordprocessingml/2006/main" xmlns:w14="http://schemas.microsoft.com/office/word/2010/wordml" xmlns:w15="http://schemas.microsoft.com/office/word/2012/wordml" xmlns:w16cex="http://schemas.microsoft.com/office/word/2018/wordml/cex" xmlns:w16cid="http://schemas.microsoft.com/office/word/2016/wordml/cid" xmlns:w16="http://schemas.microsoft.com/office/word/2018/wordml" xmlns:w16sdtdh="http://schemas.microsoft.com/office/word/2020/wordml/sdtdatahash" xmlns:w16se="http://schemas.microsoft.com/office/word/2015/wordml/symex" xmlns:wpg="http://schemas.microsoft.com/office/word/2010/wordprocessingGroup" xmlns:wpi="http://schemas.microsoft.com/office/word/2010/wordprocessingInk" xmlns:wne="http://schemas.microsoft.com/office/word/2006/wordml" xmlns:wps="http://schemas.microsoft.com/office/word/2010/wordprocessingShape" mc:Ignorable="w14 w15 w16se w16cid w16 w16cex w16sdtdh wp14">
+  <w:footnote w:type="separator" w:id="-1">
+    <w:p>
+      <w:pPr>
+        <w:spacing w:after="0" w:line="240" w:lineRule="auto"/>
+      </w:pPr>
+      <w:r>
+        <w:separator/>
+      </w:r>
+    </w:p>
+  </w:footnote>
+  <w:footnote w:type="continuationSeparator" w:id="0">
+    <w:p>
+      <w:pPr>
+        <w:spacing w:after="0" w:line="240" w:lineRule="auto"/>
+      </w:pPr>
+      <w:r>
+        <w:continuationSeparator/>
+      </w:r>
+    </w:p>
+  </w:footnote>
+</w:footnotes>
 </file>
 
 <file path=word/styles.xml><?xml version="1.0" encoding="utf-8"?>
@@ -1246,6 +1534,50 @@
       </w:tblBorders>
     </w:tblPr>
   </w:style>
+  <w:style w:type="paragraph" w:styleId="Encabezado">
+    <w:name w:val="header"/>
+    <w:basedOn w:val="Normal"/>
+    <w:link w:val="EncabezadoCar"/>
+    <w:uiPriority w:val="99"/>
+    <w:unhideWhenUsed/>
+    <w:rsid w:val="00EB6356"/>
+    <w:pPr>
+      <w:tabs>
+        <w:tab w:val="center" w:pos="4419"/>
+        <w:tab w:val="right" w:pos="8838"/>
+      </w:tabs>
+      <w:spacing w:after="0" w:line="240" w:lineRule="auto"/>
+    </w:pPr>
+  </w:style>
+  <w:style w:type="character" w:customStyle="1" w:styleId="EncabezadoCar">
+    <w:name w:val="Encabezado Car"/>
+    <w:basedOn w:val="Fuentedeprrafopredeter"/>
+    <w:link w:val="Encabezado"/>
+    <w:uiPriority w:val="99"/>
+    <w:rsid w:val="00EB6356"/>
+  </w:style>
+  <w:style w:type="paragraph" w:styleId="Piedepgina">
+    <w:name w:val="footer"/>
+    <w:basedOn w:val="Normal"/>
+    <w:link w:val="PiedepginaCar"/>
+    <w:uiPriority w:val="99"/>
+    <w:unhideWhenUsed/>
+    <w:rsid w:val="00EB6356"/>
+    <w:pPr>
+      <w:tabs>
+        <w:tab w:val="center" w:pos="4419"/>
+        <w:tab w:val="right" w:pos="8838"/>
+      </w:tabs>
+      <w:spacing w:after="0" w:line="240" w:lineRule="auto"/>
+    </w:pPr>
+  </w:style>
+  <w:style w:type="character" w:customStyle="1" w:styleId="PiedepginaCar">
+    <w:name w:val="Pie de página Car"/>
+    <w:basedOn w:val="Fuentedeprrafopredeter"/>
+    <w:link w:val="Piedepgina"/>
+    <w:uiPriority w:val="99"/>
+    <w:rsid w:val="00EB6356"/>
+  </w:style>
 </w:styles>
 </file>
 

</xml_diff>